<commit_message>
relatorio so falta questao 8 e 9
</commit_message>
<xml_diff>
--- a/relatorio.docx
+++ b/relatorio.docx
@@ -4,7 +4,7 @@
   <w:body>
     <w:p>
       <w:pPr>
-        <w:pStyle w:val="style0"/>
+        <w:pStyle w:val="style43"/>
         <w:jc w:val="center"/>
       </w:pPr>
       <w:r>
@@ -17,7 +17,7 @@
     </w:p>
     <w:p>
       <w:pPr>
-        <w:pStyle w:val="style0"/>
+        <w:pStyle w:val="style43"/>
         <w:jc w:val="center"/>
       </w:pPr>
       <w:r>
@@ -30,7 +30,7 @@
     </w:p>
     <w:p>
       <w:pPr>
-        <w:pStyle w:val="style0"/>
+        <w:pStyle w:val="style43"/>
         <w:jc w:val="center"/>
       </w:pPr>
       <w:r>
@@ -43,7 +43,7 @@
     </w:p>
     <w:p>
       <w:pPr>
-        <w:pStyle w:val="style0"/>
+        <w:pStyle w:val="style43"/>
         <w:jc w:val="center"/>
       </w:pPr>
       <w:r>
@@ -56,7 +56,7 @@
     </w:p>
     <w:p>
       <w:pPr>
-        <w:pStyle w:val="style0"/>
+        <w:pStyle w:val="style43"/>
         <w:jc w:val="center"/>
       </w:pPr>
       <w:r>
@@ -65,7 +65,7 @@
     </w:p>
     <w:p>
       <w:pPr>
-        <w:pStyle w:val="style0"/>
+        <w:pStyle w:val="style43"/>
         <w:jc w:val="center"/>
       </w:pPr>
       <w:r>
@@ -78,7 +78,7 @@
     </w:p>
     <w:p>
       <w:pPr>
-        <w:pStyle w:val="style0"/>
+        <w:pStyle w:val="style43"/>
         <w:jc w:val="center"/>
       </w:pPr>
       <w:r>
@@ -87,7 +87,7 @@
     </w:p>
     <w:p>
       <w:pPr>
-        <w:pStyle w:val="style0"/>
+        <w:pStyle w:val="style43"/>
         <w:jc w:val="center"/>
       </w:pPr>
       <w:r>
@@ -100,7 +100,7 @@
     </w:p>
     <w:p>
       <w:pPr>
-        <w:pStyle w:val="style0"/>
+        <w:pStyle w:val="style43"/>
         <w:jc w:val="center"/>
       </w:pPr>
       <w:r>
@@ -108,76 +108,38 @@
           <w:sz w:val="28"/>
           <w:szCs w:val="28"/>
         </w:rPr>
-        <w:t xml:space="preserve">Gabriel St-Denis </w:t>
-      </w:r>
+        <w:t>Gabriel St-Denis – 247170</w:t>
+      </w:r>
+    </w:p>
+    <w:p>
+      <w:pPr>
+        <w:pStyle w:val="style43"/>
+        <w:jc w:val="center"/>
+      </w:pPr>
       <w:r>
         <w:rPr>
           <w:sz w:val="28"/>
           <w:szCs w:val="28"/>
         </w:rPr>
-        <w:t xml:space="preserve">– </w:t>
-      </w:r>
-      <w:r>
-        <w:rPr>
-          <w:sz w:val="28"/>
-          <w:szCs w:val="28"/>
-        </w:rPr>
-        <w:t>247170</w:t>
-      </w:r>
-    </w:p>
-    <w:p>
-      <w:pPr>
-        <w:pStyle w:val="style0"/>
-        <w:jc w:val="center"/>
-      </w:pPr>
-      <w:r>
-        <w:rPr>
-          <w:sz w:val="28"/>
-          <w:szCs w:val="28"/>
-        </w:rPr>
         <w:t>Ronaldo Dall'Agnol Veiga – 209823</w:t>
       </w:r>
     </w:p>
     <w:p>
       <w:pPr>
         <w:pStyle w:val="style0"/>
-        <w:jc w:val="center"/>
-      </w:pPr>
-      <w:r>
-        <w:rPr>
-          <w:b/>
-          <w:bCs/>
-        </w:rPr>
-      </w:r>
-    </w:p>
-    <w:p>
-      <w:pPr>
-        <w:pStyle w:val="style0"/>
-      </w:pPr>
-      <w:r>
-        <w:rPr>
-          <w:rFonts w:ascii="Arial" w:cs="TimesNewRomanPSMT" w:eastAsia="TimesNewRomanPSMT" w:hAnsi="Arial"/>
-          <w:i/>
-          <w:iCs/>
-          <w:sz w:val="22"/>
-          <w:szCs w:val="22"/>
-        </w:rPr>
-        <w:tab/>
-      </w:r>
-    </w:p>
-    <w:p>
-      <w:pPr>
-        <w:pStyle w:val="style0"/>
-        <w:jc w:val="left"/>
-      </w:pPr>
-      <w:r>
-        <w:rPr>
-          <w:rFonts w:ascii="Arial" w:cs="TimesNewRomanPSMT" w:eastAsia="TimesNewRomanPSMT" w:hAnsi="Arial"/>
-          <w:i/>
-          <w:iCs/>
-          <w:sz w:val="22"/>
-          <w:szCs w:val="22"/>
-        </w:rPr>
+        <w:jc w:val="left"/>
+      </w:pPr>
+      <w:r>
+        <w:rPr/>
+      </w:r>
+    </w:p>
+    <w:p>
+      <w:pPr>
+        <w:pStyle w:val="style0"/>
+        <w:jc w:val="left"/>
+      </w:pPr>
+      <w:r>
+        <w:rPr/>
       </w:r>
     </w:p>
     <w:p>
@@ -187,11 +149,13 @@
           <w:ilvl w:val="0"/>
           <w:numId w:val="1"/>
         </w:numPr>
-        <w:jc w:val="left"/>
-      </w:pPr>
-      <w:r>
-        <w:rPr>
-          <w:rFonts w:ascii="Arial" w:cs="TimesNewRomanPSMT" w:eastAsia="TimesNewRomanPSMT" w:hAnsi="Arial"/>
+        <w:jc w:val="both"/>
+      </w:pPr>
+      <w:r>
+        <w:rPr>
+          <w:rFonts w:ascii="Arial" w:cs="TimesNewRomanPSMT" w:eastAsia="TimesNewRomanPSMT" w:hAnsi="Arial"/>
+          <w:b/>
+          <w:bCs/>
           <w:i/>
           <w:iCs/>
           <w:sz w:val="22"/>
@@ -206,19 +170,14 @@
         <w:jc w:val="left"/>
       </w:pPr>
       <w:r>
-        <w:rPr>
-          <w:rFonts w:ascii="Arial" w:cs="TimesNewRomanPSMT" w:eastAsia="TimesNewRomanPSMT" w:hAnsi="Arial"/>
-          <w:i/>
-          <w:iCs/>
-          <w:sz w:val="22"/>
-          <w:szCs w:val="22"/>
-        </w:rPr>
-      </w:r>
-    </w:p>
-    <w:p>
-      <w:pPr>
-        <w:pStyle w:val="style0"/>
-        <w:jc w:val="left"/>
+        <w:rPr/>
+      </w:r>
+    </w:p>
+    <w:p>
+      <w:pPr>
+        <w:pStyle w:val="style0"/>
+        <w:ind w:hanging="0" w:left="709" w:right="0"/>
+        <w:jc w:val="both"/>
       </w:pPr>
       <w:r>
         <w:rPr>
@@ -228,38 +187,25 @@
           <w:sz w:val="22"/>
           <w:szCs w:val="22"/>
         </w:rPr>
-        <w:tab/>
-        <w:t xml:space="preserve">… </w:t>
-      </w:r>
-    </w:p>
-    <w:p>
-      <w:pPr>
-        <w:pStyle w:val="style0"/>
-        <w:jc w:val="left"/>
-      </w:pPr>
-      <w:r>
-        <w:rPr>
-          <w:rFonts w:ascii="Arial" w:cs="TimesNewRomanPSMT" w:eastAsia="TimesNewRomanPSMT" w:hAnsi="Arial"/>
-          <w:i/>
-          <w:iCs/>
-          <w:sz w:val="22"/>
-          <w:szCs w:val="22"/>
-        </w:rPr>
-      </w:r>
-    </w:p>
-    <w:p>
-      <w:pPr>
-        <w:pStyle w:val="style0"/>
-        <w:jc w:val="left"/>
-      </w:pPr>
-      <w:r>
-        <w:rPr>
-          <w:rFonts w:ascii="Arial" w:cs="TimesNewRomanPSMT" w:eastAsia="TimesNewRomanPSMT" w:hAnsi="Arial"/>
-          <w:i/>
-          <w:iCs/>
-          <w:sz w:val="22"/>
-          <w:szCs w:val="22"/>
-        </w:rPr>
+        <w:t>O tamanho dos blocos influencia no maior tamanho de arquivo T2FS possível porquê com blocos de tamanho maior, mais dados e mais ponteiros em blocos de índices podem ser armazenados por bloco, assim, um arquivo pode ser de tamanho maior.</w:t>
+      </w:r>
+    </w:p>
+    <w:p>
+      <w:pPr>
+        <w:pStyle w:val="style0"/>
+        <w:jc w:val="left"/>
+      </w:pPr>
+      <w:r>
+        <w:rPr/>
+      </w:r>
+    </w:p>
+    <w:p>
+      <w:pPr>
+        <w:pStyle w:val="style0"/>
+        <w:jc w:val="left"/>
+      </w:pPr>
+      <w:r>
+        <w:rPr/>
       </w:r>
     </w:p>
     <w:p>
@@ -269,11 +215,13 @@
           <w:ilvl w:val="0"/>
           <w:numId w:val="1"/>
         </w:numPr>
-        <w:jc w:val="left"/>
-      </w:pPr>
-      <w:r>
-        <w:rPr>
-          <w:rFonts w:ascii="Arial" w:cs="TimesNewRomanPSMT" w:eastAsia="TimesNewRomanPSMT" w:hAnsi="Arial"/>
+        <w:jc w:val="both"/>
+      </w:pPr>
+      <w:r>
+        <w:rPr>
+          <w:rFonts w:ascii="Arial" w:cs="TimesNewRomanPSMT" w:eastAsia="TimesNewRomanPSMT" w:hAnsi="Arial"/>
+          <w:b/>
+          <w:bCs/>
           <w:i/>
           <w:iCs/>
           <w:sz w:val="22"/>
@@ -288,19 +236,14 @@
         <w:jc w:val="left"/>
       </w:pPr>
       <w:r>
-        <w:rPr>
-          <w:rFonts w:ascii="Arial" w:cs="TimesNewRomanPSMT" w:eastAsia="TimesNewRomanPSMT" w:hAnsi="Arial"/>
-          <w:i/>
-          <w:iCs/>
-          <w:sz w:val="22"/>
-          <w:szCs w:val="22"/>
-        </w:rPr>
-      </w:r>
-    </w:p>
-    <w:p>
-      <w:pPr>
-        <w:pStyle w:val="style0"/>
-        <w:jc w:val="left"/>
+        <w:rPr/>
+      </w:r>
+    </w:p>
+    <w:p>
+      <w:pPr>
+        <w:pStyle w:val="style0"/>
+        <w:ind w:hanging="0" w:left="709" w:right="0"/>
+        <w:jc w:val="both"/>
       </w:pPr>
       <w:r>
         <w:rPr>
@@ -310,38 +253,25 @@
           <w:sz w:val="22"/>
           <w:szCs w:val="22"/>
         </w:rPr>
-        <w:tab/>
-        <w:t xml:space="preserve">… </w:t>
-      </w:r>
-    </w:p>
-    <w:p>
-      <w:pPr>
-        <w:pStyle w:val="style0"/>
-        <w:jc w:val="left"/>
-      </w:pPr>
-      <w:r>
-        <w:rPr>
-          <w:rFonts w:ascii="Arial" w:cs="TimesNewRomanPSMT" w:eastAsia="TimesNewRomanPSMT" w:hAnsi="Arial"/>
-          <w:i/>
-          <w:iCs/>
-          <w:sz w:val="22"/>
-          <w:szCs w:val="22"/>
-        </w:rPr>
-      </w:r>
-    </w:p>
-    <w:p>
-      <w:pPr>
-        <w:pStyle w:val="style0"/>
-        <w:jc w:val="left"/>
-      </w:pPr>
-      <w:r>
-        <w:rPr>
-          <w:rFonts w:ascii="Arial" w:cs="TimesNewRomanPSMT" w:eastAsia="TimesNewRomanPSMT" w:hAnsi="Arial"/>
-          <w:i/>
-          <w:iCs/>
-          <w:sz w:val="22"/>
-          <w:szCs w:val="22"/>
-        </w:rPr>
+        <w:t>Seria necessário definir um novo tipo de arquivo (hardlinks) para os vínculos estritos. Então, um arquivo desse tipo teria o ponteiro para o arquivo desejado. Seria necessário de criar uma função para a criação desse novo tipo de arquivo e uma outra função para acessar as informações nele contidas.</w:t>
+      </w:r>
+    </w:p>
+    <w:p>
+      <w:pPr>
+        <w:pStyle w:val="style0"/>
+        <w:jc w:val="left"/>
+      </w:pPr>
+      <w:r>
+        <w:rPr/>
+      </w:r>
+    </w:p>
+    <w:p>
+      <w:pPr>
+        <w:pStyle w:val="style0"/>
+        <w:jc w:val="left"/>
+      </w:pPr>
+      <w:r>
+        <w:rPr/>
       </w:r>
     </w:p>
     <w:p>
@@ -351,11 +281,13 @@
           <w:ilvl w:val="0"/>
           <w:numId w:val="1"/>
         </w:numPr>
-        <w:jc w:val="left"/>
-      </w:pPr>
-      <w:r>
-        <w:rPr>
-          <w:rFonts w:ascii="Arial" w:cs="TimesNewRomanPSMT" w:eastAsia="TimesNewRomanPSMT" w:hAnsi="Arial"/>
+        <w:jc w:val="both"/>
+      </w:pPr>
+      <w:r>
+        <w:rPr>
+          <w:rFonts w:ascii="Arial" w:cs="TimesNewRomanPSMT" w:eastAsia="TimesNewRomanPSMT" w:hAnsi="Arial"/>
+          <w:b/>
+          <w:bCs/>
           <w:i/>
           <w:iCs/>
           <w:sz w:val="22"/>
@@ -370,19 +302,14 @@
         <w:jc w:val="left"/>
       </w:pPr>
       <w:r>
-        <w:rPr>
-          <w:rFonts w:ascii="Arial" w:cs="TimesNewRomanPSMT" w:eastAsia="TimesNewRomanPSMT" w:hAnsi="Arial"/>
-          <w:i/>
-          <w:iCs/>
-          <w:sz w:val="22"/>
-          <w:szCs w:val="22"/>
-        </w:rPr>
-      </w:r>
-    </w:p>
-    <w:p>
-      <w:pPr>
-        <w:pStyle w:val="style0"/>
-        <w:jc w:val="left"/>
+        <w:rPr/>
+      </w:r>
+    </w:p>
+    <w:p>
+      <w:pPr>
+        <w:pStyle w:val="style0"/>
+        <w:ind w:hanging="0" w:left="709" w:right="0"/>
+        <w:jc w:val="both"/>
       </w:pPr>
       <w:r>
         <w:rPr>
@@ -394,23 +321,51 @@
           <w:sz w:val="22"/>
           <w:szCs w:val="22"/>
         </w:rPr>
-        <w:tab/>
-        <w:t xml:space="preserve">… </w:t>
-      </w:r>
-    </w:p>
-    <w:p>
-      <w:pPr>
-        <w:pStyle w:val="style0"/>
-        <w:jc w:val="left"/>
-      </w:pPr>
-      <w:r>
-        <w:rPr>
-          <w:rFonts w:ascii="Arial" w:cs="TimesNewRomanPSMT" w:eastAsia="TimesNewRomanPSMT" w:hAnsi="Arial"/>
+        <w:t xml:space="preserve">Tem uma redundância entre o número de blocos usados e o número de ponteiros validos. Essa redundância poderia ser usada num caso onde ocorre um erro no disco e que a informação sobre o número de blocos é corrupta, portanto, seria ainda possível de saber o número de blocos usados a partir do número de ponteiros validos. E vice-versa, se dos ponteiros são perdidos num erro do disco, ainda é possível de saber o número de ponteiros validos com o número de blocos usados. </w:t>
+      </w:r>
+    </w:p>
+    <w:p>
+      <w:pPr>
+        <w:pStyle w:val="style0"/>
+        <w:ind w:hanging="0" w:left="0" w:right="0"/>
+        <w:jc w:val="both"/>
+      </w:pPr>
+      <w:r>
+        <w:rPr/>
+      </w:r>
+    </w:p>
+    <w:p>
+      <w:pPr>
+        <w:pStyle w:val="style0"/>
+        <w:ind w:hanging="0" w:left="709" w:right="0"/>
+        <w:jc w:val="both"/>
+      </w:pPr>
+      <w:r>
+        <w:rPr>
+          <w:rFonts w:ascii="Arial" w:cs="TimesNewRomanPSMT" w:eastAsia="TimesNewRomanPSMT" w:hAnsi="Arial"/>
+          <w:b w:val="false"/>
+          <w:bCs w:val="false"/>
           <w:i w:val="false"/>
           <w:iCs w:val="false"/>
           <w:sz w:val="22"/>
           <w:szCs w:val="22"/>
         </w:rPr>
+        <w:t xml:space="preserve">Uma redundância que poderia também ser implementada é a duplicação dos arquivos Bitmap e dos ponteiros de registros. Assim, no caso que um erro do disco ocorre e que um arquivo Bitmap é perdido, fica a cópia desse arquivo Bitmap. </w:t>
+      </w:r>
+    </w:p>
+    <w:p>
+      <w:pPr>
+        <w:pStyle w:val="style0"/>
+        <w:jc w:val="left"/>
+      </w:pPr>
+      <w:r>
+        <w:rPr>
+          <w:rFonts w:ascii="Arial" w:cs="TimesNewRomanPSMT" w:eastAsia="TimesNewRomanPSMT" w:hAnsi="Arial"/>
+          <w:i w:val="false"/>
+          <w:iCs w:val="false"/>
+          <w:sz w:val="22"/>
+          <w:szCs w:val="22"/>
+        </w:rPr>
         <w:tab/>
       </w:r>
     </w:p>
@@ -420,13 +375,7 @@
         <w:jc w:val="left"/>
       </w:pPr>
       <w:r>
-        <w:rPr>
-          <w:rFonts w:ascii="Arial" w:cs="TimesNewRomanPSMT" w:eastAsia="TimesNewRomanPSMT" w:hAnsi="Arial"/>
-          <w:i/>
-          <w:iCs/>
-          <w:sz w:val="22"/>
-          <w:szCs w:val="22"/>
-        </w:rPr>
+        <w:rPr/>
       </w:r>
     </w:p>
     <w:p>
@@ -436,11 +385,13 @@
           <w:ilvl w:val="0"/>
           <w:numId w:val="1"/>
         </w:numPr>
-        <w:jc w:val="left"/>
-      </w:pPr>
-      <w:r>
-        <w:rPr>
-          <w:rFonts w:ascii="Arial" w:cs="TimesNewRomanPSMT" w:eastAsia="TimesNewRomanPSMT" w:hAnsi="Arial"/>
+        <w:jc w:val="both"/>
+      </w:pPr>
+      <w:r>
+        <w:rPr>
+          <w:rFonts w:ascii="Arial" w:cs="TimesNewRomanPSMT" w:eastAsia="TimesNewRomanPSMT" w:hAnsi="Arial"/>
+          <w:b/>
+          <w:bCs/>
           <w:i/>
           <w:iCs/>
           <w:sz w:val="22"/>
@@ -461,7 +412,8 @@
     <w:p>
       <w:pPr>
         <w:pStyle w:val="style0"/>
-        <w:jc w:val="left"/>
+        <w:ind w:hanging="0" w:left="709" w:right="0"/>
+        <w:jc w:val="both"/>
       </w:pPr>
       <w:r>
         <w:rPr>
@@ -473,38 +425,26 @@
           <w:sz w:val="22"/>
           <w:szCs w:val="22"/>
         </w:rPr>
-        <w:tab/>
-        <w:t xml:space="preserve">… </w:t>
-      </w:r>
-    </w:p>
-    <w:p>
-      <w:pPr>
-        <w:pStyle w:val="style0"/>
-        <w:jc w:val="left"/>
-      </w:pPr>
-      <w:r>
-        <w:rPr>
-          <w:rFonts w:ascii="Arial" w:cs="TimesNewRomanPSMT" w:eastAsia="TimesNewRomanPSMT" w:hAnsi="Arial"/>
-          <w:i/>
-          <w:iCs/>
-          <w:sz w:val="22"/>
-          <w:szCs w:val="22"/>
-        </w:rPr>
-      </w:r>
-    </w:p>
-    <w:p>
-      <w:pPr>
-        <w:pStyle w:val="style0"/>
-        <w:jc w:val="left"/>
-      </w:pPr>
-      <w:r>
-        <w:rPr>
-          <w:rFonts w:ascii="Arial" w:cs="TimesNewRomanPSMT" w:eastAsia="TimesNewRomanPSMT" w:hAnsi="Arial"/>
-          <w:i/>
-          <w:iCs/>
-          <w:sz w:val="22"/>
-          <w:szCs w:val="22"/>
-        </w:rPr>
+        <w:t>A cada vez que um arquivo é criado, um inteiro armazenado numa variável global estática é incrementado, assim, o identificador desse arquivo é definido igual a esse inteiro incrementado. A cada vez que um arquivo é aberto, uma struct FileHandle é inserida numa lista encadeada de arquivos abertos, esse FileHandle contem o identificador do arquivo e outra informação sobre o arquivo.</w:t>
+      </w:r>
+    </w:p>
+    <w:p>
+      <w:pPr>
+        <w:pStyle w:val="style0"/>
+        <w:jc w:val="left"/>
+      </w:pPr>
+      <w:r>
+        <w:rPr/>
+        <w:t xml:space="preserve"> </w:t>
+      </w:r>
+    </w:p>
+    <w:p>
+      <w:pPr>
+        <w:pStyle w:val="style0"/>
+        <w:jc w:val="left"/>
+      </w:pPr>
+      <w:r>
+        <w:rPr/>
       </w:r>
     </w:p>
     <w:p>
@@ -514,11 +454,13 @@
           <w:ilvl w:val="0"/>
           <w:numId w:val="1"/>
         </w:numPr>
-        <w:jc w:val="left"/>
-      </w:pPr>
-      <w:r>
-        <w:rPr>
-          <w:rFonts w:ascii="Arial" w:cs="TimesNewRomanPSMT" w:eastAsia="TimesNewRomanPSMT" w:hAnsi="Arial"/>
+        <w:jc w:val="both"/>
+      </w:pPr>
+      <w:r>
+        <w:rPr>
+          <w:rFonts w:ascii="Arial" w:cs="TimesNewRomanPSMT" w:eastAsia="TimesNewRomanPSMT" w:hAnsi="Arial"/>
+          <w:b/>
+          <w:bCs/>
           <w:i/>
           <w:iCs/>
           <w:sz w:val="22"/>
@@ -533,19 +475,14 @@
         <w:jc w:val="left"/>
       </w:pPr>
       <w:r>
-        <w:rPr>
-          <w:rFonts w:ascii="Arial" w:cs="TimesNewRomanPSMT" w:eastAsia="TimesNewRomanPSMT" w:hAnsi="Arial"/>
-          <w:i/>
-          <w:iCs/>
-          <w:sz w:val="22"/>
-          <w:szCs w:val="22"/>
-        </w:rPr>
-      </w:r>
-    </w:p>
-    <w:p>
-      <w:pPr>
-        <w:pStyle w:val="style0"/>
-        <w:jc w:val="left"/>
+        <w:rPr/>
+      </w:r>
+    </w:p>
+    <w:p>
+      <w:pPr>
+        <w:pStyle w:val="style0"/>
+        <w:ind w:hanging="0" w:left="709" w:right="0"/>
+        <w:jc w:val="both"/>
       </w:pPr>
       <w:r>
         <w:rPr>
@@ -557,38 +494,25 @@
           <w:sz w:val="22"/>
           <w:szCs w:val="22"/>
         </w:rPr>
-        <w:tab/>
-        <w:t xml:space="preserve">… </w:t>
-      </w:r>
-    </w:p>
-    <w:p>
-      <w:pPr>
-        <w:pStyle w:val="style0"/>
-        <w:jc w:val="left"/>
-      </w:pPr>
-      <w:r>
-        <w:rPr>
-          <w:rFonts w:ascii="Arial" w:cs="TimesNewRomanPSMT" w:eastAsia="TimesNewRomanPSMT" w:hAnsi="Arial"/>
-          <w:i/>
-          <w:iCs/>
-          <w:sz w:val="22"/>
-          <w:szCs w:val="22"/>
-        </w:rPr>
-      </w:r>
-    </w:p>
-    <w:p>
-      <w:pPr>
-        <w:pStyle w:val="style0"/>
-        <w:jc w:val="left"/>
-      </w:pPr>
-      <w:r>
-        <w:rPr>
-          <w:rFonts w:ascii="Arial" w:cs="TimesNewRomanPSMT" w:eastAsia="TimesNewRomanPSMT" w:hAnsi="Arial"/>
-          <w:i/>
-          <w:iCs/>
-          <w:sz w:val="22"/>
-          <w:szCs w:val="22"/>
-        </w:rPr>
+        <w:t>Uma das informações sobre o arquivo que é na struct FileHandle é para a posição atual do ponteiro no arquivo. Essa informação é modificada cada vez que é realizada uma escrita ou leitura no arquivo para seja a posição atual do ponteiro no arquivo. Essa informação é também modificada quando é chamada a função t2fs_seek, ao momento da chamada da função, a essa informação é adicionado o valor do parâmetro offset da função.</w:t>
+      </w:r>
+    </w:p>
+    <w:p>
+      <w:pPr>
+        <w:pStyle w:val="style0"/>
+        <w:jc w:val="left"/>
+      </w:pPr>
+      <w:r>
+        <w:rPr/>
+      </w:r>
+    </w:p>
+    <w:p>
+      <w:pPr>
+        <w:pStyle w:val="style0"/>
+        <w:jc w:val="left"/>
+      </w:pPr>
+      <w:r>
+        <w:rPr/>
       </w:r>
     </w:p>
     <w:p>
@@ -598,11 +522,13 @@
           <w:ilvl w:val="0"/>
           <w:numId w:val="1"/>
         </w:numPr>
-        <w:jc w:val="left"/>
-      </w:pPr>
-      <w:r>
-        <w:rPr>
-          <w:rFonts w:ascii="Arial" w:cs="TimesNewRomanPSMT" w:eastAsia="TimesNewRomanPSMT" w:hAnsi="Arial"/>
+        <w:jc w:val="both"/>
+      </w:pPr>
+      <w:r>
+        <w:rPr>
+          <w:rFonts w:ascii="Arial" w:cs="TimesNewRomanPSMT" w:eastAsia="TimesNewRomanPSMT" w:hAnsi="Arial"/>
+          <w:b/>
+          <w:bCs/>
           <w:i/>
           <w:iCs/>
           <w:sz w:val="22"/>
@@ -617,13 +543,7 @@
         <w:jc w:val="left"/>
       </w:pPr>
       <w:r>
-        <w:rPr>
-          <w:rFonts w:ascii="Arial" w:cs="TimesNewRomanPSMT" w:eastAsia="TimesNewRomanPSMT" w:hAnsi="Arial"/>
-          <w:i/>
-          <w:iCs/>
-          <w:sz w:val="22"/>
-          <w:szCs w:val="22"/>
-        </w:rPr>
+        <w:rPr/>
       </w:r>
     </w:p>
     <w:p>
@@ -642,31 +562,148 @@
           <w:szCs w:val="22"/>
         </w:rPr>
         <w:tab/>
-        <w:t xml:space="preserve">… </w:t>
-      </w:r>
-    </w:p>
-    <w:p>
-      <w:pPr>
-        <w:pStyle w:val="style0"/>
-        <w:jc w:val="left"/>
-      </w:pPr>
-      <w:r>
-        <w:rPr/>
-      </w:r>
-    </w:p>
-    <w:p>
-      <w:pPr>
-        <w:pStyle w:val="style0"/>
-        <w:jc w:val="left"/>
-      </w:pPr>
-      <w:r>
-        <w:rPr>
-          <w:rFonts w:ascii="Arial" w:cs="TimesNewRomanPSMT" w:eastAsia="TimesNewRomanPSMT" w:hAnsi="Arial"/>
-          <w:i/>
-          <w:iCs/>
-          <w:sz w:val="22"/>
-          <w:szCs w:val="22"/>
-        </w:rPr>
+        <w:t>Para uma escrita em fim de arquivo, a sequência a seguinte:</w:t>
+      </w:r>
+    </w:p>
+    <w:p>
+      <w:pPr>
+        <w:pStyle w:val="style0"/>
+        <w:jc w:val="left"/>
+      </w:pPr>
+      <w:r>
+        <w:rPr/>
+      </w:r>
+    </w:p>
+    <w:p>
+      <w:pPr>
+        <w:pStyle w:val="style0"/>
+        <w:numPr>
+          <w:ilvl w:val="0"/>
+          <w:numId w:val="2"/>
+        </w:numPr>
+        <w:jc w:val="left"/>
+      </w:pPr>
+      <w:r>
+        <w:rPr>
+          <w:rFonts w:ascii="Arial" w:cs="TimesNewRomanPSMT" w:eastAsia="TimesNewRomanPSMT" w:hAnsi="Arial"/>
+          <w:b w:val="false"/>
+          <w:bCs w:val="false"/>
+          <w:i w:val="false"/>
+          <w:iCs w:val="false"/>
+          <w:sz w:val="22"/>
+          <w:szCs w:val="22"/>
+        </w:rPr>
+        <w:t>Reservar os blocos necessários no Bitmap para escrever os dados;</w:t>
+      </w:r>
+    </w:p>
+    <w:p>
+      <w:pPr>
+        <w:pStyle w:val="style0"/>
+        <w:numPr>
+          <w:ilvl w:val="0"/>
+          <w:numId w:val="2"/>
+        </w:numPr>
+        <w:jc w:val="left"/>
+      </w:pPr>
+      <w:r>
+        <w:rPr>
+          <w:rFonts w:ascii="Arial" w:cs="TimesNewRomanPSMT" w:eastAsia="TimesNewRomanPSMT" w:hAnsi="Arial"/>
+          <w:b w:val="false"/>
+          <w:bCs w:val="false"/>
+          <w:i w:val="false"/>
+          <w:iCs w:val="false"/>
+          <w:sz w:val="22"/>
+          <w:szCs w:val="22"/>
+        </w:rPr>
+        <w:t>Atualizar os ponteiros do registro descrevendo o arquivo;</w:t>
+      </w:r>
+    </w:p>
+    <w:p>
+      <w:pPr>
+        <w:pStyle w:val="style0"/>
+        <w:numPr>
+          <w:ilvl w:val="0"/>
+          <w:numId w:val="2"/>
+        </w:numPr>
+        <w:jc w:val="left"/>
+      </w:pPr>
+      <w:r>
+        <w:rPr>
+          <w:rFonts w:ascii="Arial" w:cs="TimesNewRomanPSMT" w:eastAsia="TimesNewRomanPSMT" w:hAnsi="Arial"/>
+          <w:b w:val="false"/>
+          <w:bCs w:val="false"/>
+          <w:i w:val="false"/>
+          <w:iCs w:val="false"/>
+          <w:sz w:val="22"/>
+          <w:szCs w:val="22"/>
+        </w:rPr>
+        <w:t>Escrever os dados nos blocos reservados.</w:t>
+      </w:r>
+    </w:p>
+    <w:p>
+      <w:pPr>
+        <w:pStyle w:val="style0"/>
+        <w:jc w:val="left"/>
+      </w:pPr>
+      <w:r>
+        <w:rPr/>
+      </w:r>
+    </w:p>
+    <w:p>
+      <w:pPr>
+        <w:pStyle w:val="style0"/>
+        <w:ind w:hanging="0" w:left="709" w:right="0"/>
+        <w:jc w:val="both"/>
+      </w:pPr>
+      <w:r>
+        <w:rPr>
+          <w:rFonts w:ascii="Arial" w:cs="TimesNewRomanPSMT" w:eastAsia="TimesNewRomanPSMT" w:hAnsi="Arial"/>
+          <w:b w:val="false"/>
+          <w:bCs w:val="false"/>
+          <w:i w:val="false"/>
+          <w:iCs w:val="false"/>
+          <w:sz w:val="22"/>
+          <w:szCs w:val="22"/>
+        </w:rPr>
+        <w:t>No caso que ocorre uma interrupção da escrita entre as etapas 1 e 2, da memória é perdida porquê ela é alocada mas não usada. No caso que a interrupção ocorre entre as etapas 2 e 3, dado corrupto fica no arquivo, assim o arquivo é corrupto.</w:t>
+      </w:r>
+    </w:p>
+    <w:p>
+      <w:pPr>
+        <w:pStyle w:val="style0"/>
+        <w:ind w:hanging="0" w:left="709" w:right="0"/>
+        <w:jc w:val="both"/>
+      </w:pPr>
+      <w:r>
+        <w:rPr/>
+      </w:r>
+    </w:p>
+    <w:p>
+      <w:pPr>
+        <w:pStyle w:val="style0"/>
+        <w:ind w:hanging="0" w:left="709" w:right="0"/>
+        <w:jc w:val="both"/>
+      </w:pPr>
+      <w:r>
+        <w:rPr>
+          <w:rFonts w:ascii="Arial" w:cs="TimesNewRomanPSMT" w:eastAsia="TimesNewRomanPSMT" w:hAnsi="Arial"/>
+          <w:b w:val="false"/>
+          <w:bCs w:val="false"/>
+          <w:i w:val="false"/>
+          <w:iCs w:val="false"/>
+          <w:sz w:val="22"/>
+          <w:szCs w:val="22"/>
+        </w:rPr>
+        <w:t>Para minimizar os dados perdidos no caso que ocorre uma interrupção, além de reservar todos os blocos antes de começar a escrever a dentro, é melhor reservar um bloco, escrever a dentro e quando ele esta cheio, reservar um novo bloco e escrever outros dados a dentro. Assim, a interrupção causa menus perdida de dados mas o desempenho do sistema é um pouco mais fraco.</w:t>
+      </w:r>
+    </w:p>
+    <w:p>
+      <w:pPr>
+        <w:pStyle w:val="style0"/>
+        <w:jc w:val="left"/>
+      </w:pPr>
+      <w:r>
+        <w:rPr/>
       </w:r>
     </w:p>
     <w:p>
@@ -676,11 +713,13 @@
           <w:ilvl w:val="0"/>
           <w:numId w:val="1"/>
         </w:numPr>
-        <w:jc w:val="left"/>
-      </w:pPr>
-      <w:r>
-        <w:rPr>
-          <w:rFonts w:ascii="Arial" w:cs="TimesNewRomanPSMT" w:eastAsia="TimesNewRomanPSMT" w:hAnsi="Arial"/>
+        <w:jc w:val="both"/>
+      </w:pPr>
+      <w:r>
+        <w:rPr>
+          <w:rFonts w:ascii="Arial" w:cs="TimesNewRomanPSMT" w:eastAsia="TimesNewRomanPSMT" w:hAnsi="Arial"/>
+          <w:b/>
+          <w:bCs/>
           <w:i/>
           <w:iCs/>
           <w:sz w:val="22"/>
@@ -695,19 +734,14 @@
         <w:jc w:val="left"/>
       </w:pPr>
       <w:r>
-        <w:rPr>
-          <w:rFonts w:ascii="Arial" w:cs="TimesNewRomanPSMT" w:eastAsia="TimesNewRomanPSMT" w:hAnsi="Arial"/>
-          <w:i/>
-          <w:iCs/>
-          <w:sz w:val="22"/>
-          <w:szCs w:val="22"/>
-        </w:rPr>
-      </w:r>
-    </w:p>
-    <w:p>
-      <w:pPr>
-        <w:pStyle w:val="style0"/>
-        <w:jc w:val="left"/>
+        <w:rPr/>
+      </w:r>
+    </w:p>
+    <w:p>
+      <w:pPr>
+        <w:pStyle w:val="style0"/>
+        <w:ind w:hanging="0" w:left="709" w:right="0"/>
+        <w:jc w:val="both"/>
       </w:pPr>
       <w:r>
         <w:rPr>
@@ -719,8 +753,7 @@
           <w:sz w:val="22"/>
           <w:szCs w:val="22"/>
         </w:rPr>
-        <w:tab/>
-        <w:t xml:space="preserve">… </w:t>
+        <w:t xml:space="preserve">O arquivo Bitmap e seu endereço está mantendo na memória principal porquê ele é acessado cada vez que uma escrita ou leitura dum arquivo ocorre. Aceder ao arquivo Bitmap no disco a cada vez que ele é acessado seria bem ineficiente. A escrita no arquivo Bitmap no disco é feita somente ao fim da escrita na memoria principal. Assim, se uma interrupção do sistema ocorre durante a escrita, os dados modificados no Bitmap na memória principal e ainda não no disco são perdidos. </w:t>
       </w:r>
     </w:p>
     <w:p>
@@ -745,13 +778,7 @@
         <w:jc w:val="left"/>
       </w:pPr>
       <w:r>
-        <w:rPr>
-          <w:rFonts w:ascii="Arial" w:cs="TimesNewRomanPSMT" w:eastAsia="TimesNewRomanPSMT" w:hAnsi="Arial"/>
-          <w:i/>
-          <w:iCs/>
-          <w:sz w:val="22"/>
-          <w:szCs w:val="22"/>
-        </w:rPr>
+        <w:rPr/>
       </w:r>
     </w:p>
     <w:p>
@@ -761,11 +788,13 @@
           <w:ilvl w:val="0"/>
           <w:numId w:val="1"/>
         </w:numPr>
-        <w:jc w:val="left"/>
-      </w:pPr>
-      <w:r>
-        <w:rPr>
-          <w:rFonts w:ascii="Arial" w:cs="TimesNewRomanPSMT" w:eastAsia="TimesNewRomanPSMT" w:hAnsi="Arial"/>
+        <w:jc w:val="both"/>
+      </w:pPr>
+      <w:r>
+        <w:rPr>
+          <w:rFonts w:ascii="Arial" w:cs="TimesNewRomanPSMT" w:eastAsia="TimesNewRomanPSMT" w:hAnsi="Arial"/>
+          <w:b/>
+          <w:bCs/>
           <w:i/>
           <w:iCs/>
           <w:sz w:val="22"/>
@@ -806,28 +835,16 @@
         <w:jc w:val="left"/>
       </w:pPr>
       <w:r>
-        <w:rPr>
-          <w:rFonts w:ascii="Arial" w:cs="TimesNewRomanPSMT" w:eastAsia="TimesNewRomanPSMT" w:hAnsi="Arial"/>
-          <w:i/>
-          <w:iCs/>
-          <w:sz w:val="22"/>
-          <w:szCs w:val="22"/>
-        </w:rPr>
-      </w:r>
-    </w:p>
-    <w:p>
-      <w:pPr>
-        <w:pStyle w:val="style0"/>
-        <w:jc w:val="left"/>
-      </w:pPr>
-      <w:r>
-        <w:rPr>
-          <w:rFonts w:ascii="Arial" w:cs="TimesNewRomanPSMT" w:eastAsia="TimesNewRomanPSMT" w:hAnsi="Arial"/>
-          <w:i/>
-          <w:iCs/>
-          <w:sz w:val="22"/>
-          <w:szCs w:val="22"/>
-        </w:rPr>
+        <w:rPr/>
+      </w:r>
+    </w:p>
+    <w:p>
+      <w:pPr>
+        <w:pStyle w:val="style0"/>
+        <w:jc w:val="left"/>
+      </w:pPr>
+      <w:r>
+        <w:rPr/>
       </w:r>
     </w:p>
     <w:p>
@@ -837,32 +854,64 @@
           <w:ilvl w:val="0"/>
           <w:numId w:val="1"/>
         </w:numPr>
-        <w:jc w:val="left"/>
-      </w:pPr>
-      <w:r>
-        <w:rPr>
-          <w:rFonts w:ascii="Arial" w:cs="TimesNewRomanPSMT" w:eastAsia="TimesNewRomanPSMT" w:hAnsi="Arial"/>
+        <w:jc w:val="both"/>
+      </w:pPr>
+      <w:r>
+        <w:rPr>
+          <w:rFonts w:ascii="Arial" w:cs="TimesNewRomanPSMT" w:eastAsia="TimesNewRomanPSMT" w:hAnsi="Arial"/>
+          <w:b/>
+          <w:bCs/>
           <w:i/>
           <w:iCs/>
           <w:sz w:val="22"/>
           <w:szCs w:val="22"/>
         </w:rPr>
-        <w:t>Relate as suas maiores dificuldades no desenvolvimento deste trabalho e como elas foram contornadas.</w:t>
-      </w:r>
-    </w:p>
-    <w:p>
-      <w:pPr>
-        <w:pStyle w:val="style0"/>
-        <w:jc w:val="left"/>
-      </w:pPr>
-      <w:r>
-        <w:rPr>
-          <w:rFonts w:ascii="Arial" w:cs="TimesNewRomanPSMT" w:eastAsia="TimesNewRomanPSMT" w:hAnsi="Arial"/>
+        <w:t>Relate as suas maiores dificuldades no desenvolvimento deste trabalho e como elas foram</w:t>
+      </w:r>
+      <w:r>
+        <w:rPr>
+          <w:rFonts w:ascii="Arial" w:cs="TimesNewRomanPSMT" w:eastAsia="TimesNewRomanPSMT" w:hAnsi="Arial"/>
+          <w:b/>
+          <w:bCs/>
           <w:i/>
           <w:iCs/>
           <w:sz w:val="22"/>
           <w:szCs w:val="22"/>
         </w:rPr>
+        <w:t xml:space="preserve"> </w:t>
+      </w:r>
+      <w:r>
+        <w:rPr>
+          <w:rFonts w:ascii="Arial" w:cs="TimesNewRomanPSMT" w:eastAsia="TimesNewRomanPSMT" w:hAnsi="Arial"/>
+          <w:b/>
+          <w:bCs/>
+          <w:i/>
+          <w:iCs/>
+          <w:sz w:val="22"/>
+          <w:szCs w:val="22"/>
+        </w:rPr>
+        <w:t>contornadas</w:t>
+      </w:r>
+      <w:r>
+        <w:rPr>
+          <w:rFonts w:ascii="Arial" w:cs="TimesNewRomanPSMT" w:eastAsia="TimesNewRomanPSMT" w:hAnsi="Arial"/>
+          <w:b/>
+          <w:bCs/>
+          <w:i/>
+          <w:iCs/>
+          <w:sz w:val="22"/>
+          <w:szCs w:val="22"/>
+        </w:rPr>
+        <w:t>.</w:t>
+      </w:r>
+    </w:p>
+    <w:p>
+      <w:pPr>
+        <w:pStyle w:val="style0"/>
+        <w:jc w:val="left"/>
+      </w:pPr>
+      <w:r>
+        <w:rPr/>
       </w:r>
     </w:p>
     <w:p>
@@ -890,13 +939,7 @@
         <w:jc w:val="left"/>
       </w:pPr>
       <w:r>
-        <w:rPr>
-          <w:rFonts w:ascii="Arial" w:cs="TimesNewRomanPSMT" w:eastAsia="TimesNewRomanPSMT" w:hAnsi="Arial"/>
-          <w:i/>
-          <w:iCs/>
-          <w:sz w:val="22"/>
-          <w:szCs w:val="22"/>
-        </w:rPr>
+        <w:rPr/>
       </w:r>
     </w:p>
     <w:p>
@@ -915,7 +958,7 @@
       <w:pgNumType w:fmt="decimal"/>
       <w:formProt w:val="false"/>
       <w:textDirection w:val="lrTb"/>
-      <w:docGrid w:charSpace="-6350" w:linePitch="240" w:type="default"/>
+      <w:docGrid w:charSpace="-6759" w:linePitch="239" w:type="default"/>
     </w:sectPr>
   </w:body>
 </w:document>
@@ -1036,6 +1079,125 @@
   <w:abstractNum w:abstractNumId="2">
     <w:lvl w:ilvl="0">
       <w:start w:val="1"/>
+      <w:numFmt w:val="decimal"/>
+      <w:lvlText w:val="%1."/>
+      <w:lvlJc w:val="left"/>
+      <w:pPr>
+        <w:tabs>
+          <w:tab w:pos="1429" w:val="num"/>
+        </w:tabs>
+        <w:ind w:hanging="360" w:left="1429"/>
+      </w:pPr>
+      <w:rPr/>
+    </w:lvl>
+    <w:lvl w:ilvl="1">
+      <w:start w:val="1"/>
+      <w:numFmt w:val="decimal"/>
+      <w:lvlText w:val="%2."/>
+      <w:lvlJc w:val="left"/>
+      <w:pPr>
+        <w:tabs>
+          <w:tab w:pos="1789" w:val="num"/>
+        </w:tabs>
+        <w:ind w:hanging="360" w:left="1789"/>
+      </w:pPr>
+      <w:rPr/>
+    </w:lvl>
+    <w:lvl w:ilvl="2">
+      <w:start w:val="1"/>
+      <w:numFmt w:val="decimal"/>
+      <w:lvlText w:val="%3."/>
+      <w:lvlJc w:val="left"/>
+      <w:pPr>
+        <w:tabs>
+          <w:tab w:pos="2149" w:val="num"/>
+        </w:tabs>
+        <w:ind w:hanging="360" w:left="2149"/>
+      </w:pPr>
+      <w:rPr/>
+    </w:lvl>
+    <w:lvl w:ilvl="3">
+      <w:start w:val="1"/>
+      <w:numFmt w:val="decimal"/>
+      <w:lvlText w:val="%4."/>
+      <w:lvlJc w:val="left"/>
+      <w:pPr>
+        <w:tabs>
+          <w:tab w:pos="2509" w:val="num"/>
+        </w:tabs>
+        <w:ind w:hanging="360" w:left="2509"/>
+      </w:pPr>
+      <w:rPr/>
+    </w:lvl>
+    <w:lvl w:ilvl="4">
+      <w:start w:val="1"/>
+      <w:numFmt w:val="decimal"/>
+      <w:lvlText w:val="%5."/>
+      <w:lvlJc w:val="left"/>
+      <w:pPr>
+        <w:tabs>
+          <w:tab w:pos="2869" w:val="num"/>
+        </w:tabs>
+        <w:ind w:hanging="360" w:left="2869"/>
+      </w:pPr>
+      <w:rPr/>
+    </w:lvl>
+    <w:lvl w:ilvl="5">
+      <w:start w:val="1"/>
+      <w:numFmt w:val="decimal"/>
+      <w:lvlText w:val="%6."/>
+      <w:lvlJc w:val="left"/>
+      <w:pPr>
+        <w:tabs>
+          <w:tab w:pos="3229" w:val="num"/>
+        </w:tabs>
+        <w:ind w:hanging="360" w:left="3229"/>
+      </w:pPr>
+      <w:rPr/>
+    </w:lvl>
+    <w:lvl w:ilvl="6">
+      <w:start w:val="1"/>
+      <w:numFmt w:val="decimal"/>
+      <w:lvlText w:val="%7."/>
+      <w:lvlJc w:val="left"/>
+      <w:pPr>
+        <w:tabs>
+          <w:tab w:pos="3589" w:val="num"/>
+        </w:tabs>
+        <w:ind w:hanging="360" w:left="3589"/>
+      </w:pPr>
+      <w:rPr/>
+    </w:lvl>
+    <w:lvl w:ilvl="7">
+      <w:start w:val="1"/>
+      <w:numFmt w:val="decimal"/>
+      <w:lvlText w:val="%8."/>
+      <w:lvlJc w:val="left"/>
+      <w:pPr>
+        <w:tabs>
+          <w:tab w:pos="3949" w:val="num"/>
+        </w:tabs>
+        <w:ind w:hanging="360" w:left="3949"/>
+      </w:pPr>
+      <w:rPr/>
+    </w:lvl>
+    <w:lvl w:ilvl="8">
+      <w:start w:val="1"/>
+      <w:numFmt w:val="decimal"/>
+      <w:lvlText w:val="%9."/>
+      <w:lvlJc w:val="left"/>
+      <w:pPr>
+        <w:tabs>
+          <w:tab w:pos="4309" w:val="num"/>
+        </w:tabs>
+        <w:ind w:hanging="360" w:left="4309"/>
+      </w:pPr>
+      <w:rPr/>
+    </w:lvl>
+  </w:abstractNum>
+  <w:abstractNum w:abstractNumId="3">
+    <w:lvl w:ilvl="0">
+      <w:start w:val="1"/>
       <w:numFmt w:val="none"/>
       <w:suff w:val="nothing"/>
       <w:lvlText w:val=""/>
@@ -1158,16 +1320,22 @@
   <w:num w:numId="2">
     <w:abstractNumId w:val="2"/>
   </w:num>
+  <w:num w:numId="3">
+    <w:abstractNumId w:val="3"/>
+  </w:num>
 </w:numbering>
 </file>
 
 <file path=word/styles.xml><?xml version="1.0" encoding="utf-8"?>
 <w:styles xmlns:w="http://schemas.openxmlformats.org/wordprocessingml/2006/main">
   <w:style w:styleId="style0" w:type="paragraph">
-    <w:name w:val="Default Style"/>
+    <w:name w:val="Normal"/>
     <w:next w:val="style0"/>
     <w:pPr>
       <w:widowControl w:val="false"/>
+      <w:tabs>
+        <w:tab w:leader="none" w:pos="709" w:val="left"/>
+      </w:tabs>
       <w:suppressAutoHyphens w:val="true"/>
       <w:overflowPunct w:val="false"/>
       <w:jc w:val="left"/>
@@ -1229,48 +1397,64 @@
       <w:rFonts w:cs="OpenSymbol"/>
     </w:rPr>
   </w:style>
-  <w:style w:styleId="style22" w:type="paragraph">
+  <w:style w:styleId="style22" w:type="character">
+    <w:name w:val="Bullets"/>
+    <w:next w:val="style22"/>
+    <w:rPr>
+      <w:rFonts w:ascii="OpenSymbol" w:cs="OpenSymbol" w:eastAsia="OpenSymbol" w:hAnsi="OpenSymbol"/>
+    </w:rPr>
+  </w:style>
+  <w:style w:styleId="style23" w:type="character">
+    <w:name w:val="ListLabel 7"/>
+    <w:next w:val="style23"/>
+    <w:rPr>
+      <w:rFonts w:cs="Symbol"/>
+    </w:rPr>
+  </w:style>
+  <w:style w:styleId="style24" w:type="character">
+    <w:name w:val="Numbering Symbols"/>
+    <w:next w:val="style24"/>
+    <w:rPr/>
+  </w:style>
+  <w:style w:styleId="style25" w:type="paragraph">
     <w:name w:val="Heading"/>
     <w:basedOn w:val="style0"/>
-    <w:next w:val="style23"/>
+    <w:next w:val="style26"/>
     <w:pPr>
       <w:keepNext/>
       <w:spacing w:after="120" w:before="240"/>
-      <w:contextualSpacing w:val="false"/>
-    </w:pPr>
-    <w:rPr>
-      <w:rFonts w:ascii="Arial" w:cs="Lohit Hindi" w:eastAsia="DejaVu Sans" w:hAnsi="Arial"/>
+    </w:pPr>
+    <w:rPr>
+      <w:rFonts w:ascii="Arial" w:cs="Lohit Hindi" w:eastAsia="WenQuanYi Micro Hei" w:hAnsi="Arial"/>
       <w:sz w:val="28"/>
       <w:szCs w:val="28"/>
     </w:rPr>
   </w:style>
-  <w:style w:styleId="style23" w:type="paragraph">
-    <w:name w:val="Text Body"/>
+  <w:style w:styleId="style26" w:type="paragraph">
+    <w:name w:val="Text body"/>
     <w:basedOn w:val="style0"/>
-    <w:next w:val="style23"/>
+    <w:next w:val="style26"/>
     <w:pPr>
       <w:spacing w:after="120" w:before="0"/>
-      <w:contextualSpacing w:val="false"/>
     </w:pPr>
     <w:rPr/>
   </w:style>
-  <w:style w:styleId="style24" w:type="paragraph">
+  <w:style w:styleId="style27" w:type="paragraph">
     <w:name w:val="List"/>
-    <w:basedOn w:val="style23"/>
-    <w:next w:val="style24"/>
+    <w:basedOn w:val="style26"/>
+    <w:next w:val="style27"/>
     <w:pPr/>
     <w:rPr>
       <w:rFonts w:cs="Lohit Hindi"/>
     </w:rPr>
   </w:style>
-  <w:style w:styleId="style25" w:type="paragraph">
+  <w:style w:styleId="style28" w:type="paragraph">
     <w:name w:val="Caption"/>
     <w:basedOn w:val="style0"/>
-    <w:next w:val="style25"/>
+    <w:next w:val="style28"/>
     <w:pPr>
       <w:suppressLineNumbers/>
       <w:spacing w:after="120" w:before="120"/>
-      <w:contextualSpacing w:val="false"/>
     </w:pPr>
     <w:rPr>
       <w:rFonts w:cs="Lohit Hindi"/>
@@ -1280,10 +1464,10 @@
       <w:szCs w:val="24"/>
     </w:rPr>
   </w:style>
-  <w:style w:styleId="style26" w:type="paragraph">
+  <w:style w:styleId="style29" w:type="paragraph">
     <w:name w:val="Index"/>
     <w:basedOn w:val="style0"/>
-    <w:next w:val="style26"/>
+    <w:next w:val="style29"/>
     <w:pPr>
       <w:suppressLineNumbers/>
     </w:pPr>
@@ -1291,52 +1475,58 @@
       <w:rFonts w:cs="Lohit Hindi"/>
     </w:rPr>
   </w:style>
-  <w:style w:styleId="style27" w:type="paragraph">
+  <w:style w:styleId="style30" w:type="paragraph">
     <w:name w:val="Título 1"/>
-    <w:next w:val="style27"/>
+    <w:next w:val="style30"/>
     <w:pPr>
       <w:widowControl w:val="false"/>
+      <w:tabs>
+        <w:tab w:leader="none" w:pos="709" w:val="left"/>
+      </w:tabs>
       <w:suppressAutoHyphens w:val="true"/>
       <w:spacing w:after="120" w:before="240"/>
-      <w:contextualSpacing w:val="false"/>
     </w:pPr>
     <w:rPr>
       <w:rFonts w:ascii="Liberation Serif" w:cs="FreeSans" w:eastAsia="Droid Sans Fallback" w:hAnsi="Liberation Serif"/>
       <w:b/>
       <w:bCs/>
-      <w:color w:val="auto"/>
+      <w:color w:val="00000A"/>
       <w:sz w:val="36"/>
       <w:szCs w:val="36"/>
       <w:lang w:bidi="hi-IN" w:eastAsia="zh-CN" w:val="pt-BR"/>
     </w:rPr>
   </w:style>
-  <w:style w:styleId="style28" w:type="paragraph">
+  <w:style w:styleId="style31" w:type="paragraph">
     <w:name w:val="Título 2"/>
-    <w:next w:val="style28"/>
+    <w:next w:val="style31"/>
     <w:pPr>
       <w:widowControl w:val="false"/>
+      <w:tabs>
+        <w:tab w:leader="none" w:pos="709" w:val="left"/>
+      </w:tabs>
       <w:suppressAutoHyphens w:val="true"/>
       <w:spacing w:after="120" w:before="200"/>
-      <w:contextualSpacing w:val="false"/>
     </w:pPr>
     <w:rPr>
       <w:rFonts w:ascii="Liberation Serif" w:cs="FreeSans" w:eastAsia="Droid Sans Fallback" w:hAnsi="Liberation Serif"/>
       <w:b/>
       <w:bCs/>
-      <w:color w:val="auto"/>
+      <w:color w:val="00000A"/>
       <w:sz w:val="32"/>
       <w:szCs w:val="32"/>
       <w:lang w:bidi="hi-IN" w:eastAsia="zh-CN" w:val="pt-BR"/>
     </w:rPr>
   </w:style>
-  <w:style w:styleId="style29" w:type="paragraph">
+  <w:style w:styleId="style32" w:type="paragraph">
     <w:name w:val="Título 3"/>
-    <w:next w:val="style29"/>
+    <w:next w:val="style32"/>
     <w:pPr>
       <w:widowControl w:val="false"/>
+      <w:tabs>
+        <w:tab w:leader="none" w:pos="709" w:val="left"/>
+      </w:tabs>
       <w:suppressAutoHyphens w:val="true"/>
       <w:spacing w:after="120" w:before="140"/>
-      <w:contextualSpacing w:val="false"/>
     </w:pPr>
     <w:rPr>
       <w:rFonts w:ascii="Liberation Serif" w:cs="FreeSans" w:eastAsia="Droid Sans Fallback" w:hAnsi="Liberation Serif"/>
@@ -1348,14 +1538,13 @@
       <w:lang w:bidi="hi-IN" w:eastAsia="zh-CN" w:val="pt-BR"/>
     </w:rPr>
   </w:style>
-  <w:style w:styleId="style30" w:type="paragraph">
+  <w:style w:styleId="style33" w:type="paragraph">
     <w:name w:val="Título"/>
     <w:basedOn w:val="style0"/>
-    <w:next w:val="style30"/>
+    <w:next w:val="style33"/>
     <w:pPr>
       <w:keepNext/>
       <w:spacing w:after="120" w:before="240"/>
-      <w:contextualSpacing w:val="false"/>
     </w:pPr>
     <w:rPr>
       <w:rFonts w:ascii="Liberation Sans" w:cs="FreeSans" w:eastAsia="Droid Sans Fallback" w:hAnsi="Liberation Sans"/>
@@ -1363,33 +1552,31 @@
       <w:szCs w:val="28"/>
     </w:rPr>
   </w:style>
-  <w:style w:styleId="style31" w:type="paragraph">
+  <w:style w:styleId="style34" w:type="paragraph">
     <w:name w:val="Corpo do texto"/>
     <w:basedOn w:val="style0"/>
-    <w:next w:val="style31"/>
+    <w:next w:val="style34"/>
     <w:pPr>
       <w:spacing w:after="140" w:before="0" w:line="288" w:lineRule="auto"/>
-      <w:contextualSpacing w:val="false"/>
     </w:pPr>
     <w:rPr/>
   </w:style>
-  <w:style w:styleId="style32" w:type="paragraph">
+  <w:style w:styleId="style35" w:type="paragraph">
     <w:name w:val="Lista"/>
-    <w:basedOn w:val="style31"/>
-    <w:next w:val="style32"/>
+    <w:basedOn w:val="style34"/>
+    <w:next w:val="style35"/>
     <w:pPr/>
     <w:rPr>
       <w:rFonts w:cs="FreeSans"/>
     </w:rPr>
   </w:style>
-  <w:style w:styleId="style33" w:type="paragraph">
+  <w:style w:styleId="style36" w:type="paragraph">
     <w:name w:val="Legenda"/>
     <w:basedOn w:val="style0"/>
-    <w:next w:val="style33"/>
+    <w:next w:val="style36"/>
     <w:pPr>
       <w:suppressLineNumbers/>
       <w:spacing w:after="120" w:before="120"/>
-      <w:contextualSpacing w:val="false"/>
     </w:pPr>
     <w:rPr>
       <w:rFonts w:cs="FreeSans"/>
@@ -1399,10 +1586,10 @@
       <w:szCs w:val="24"/>
     </w:rPr>
   </w:style>
-  <w:style w:styleId="style34" w:type="paragraph">
+  <w:style w:styleId="style37" w:type="paragraph">
     <w:name w:val="Índice"/>
     <w:basedOn w:val="style0"/>
-    <w:next w:val="style34"/>
+    <w:next w:val="style37"/>
     <w:pPr>
       <w:suppressLineNumbers/>
     </w:pPr>
@@ -1410,19 +1597,19 @@
       <w:rFonts w:cs="FreeSans"/>
     </w:rPr>
   </w:style>
-  <w:style w:styleId="style35" w:type="paragraph">
+  <w:style w:styleId="style38" w:type="paragraph">
     <w:name w:val="Conteúdo da tabela"/>
     <w:basedOn w:val="style0"/>
-    <w:next w:val="style35"/>
+    <w:next w:val="style38"/>
     <w:pPr>
       <w:suppressLineNumbers/>
     </w:pPr>
     <w:rPr/>
   </w:style>
-  <w:style w:styleId="style36" w:type="paragraph">
+  <w:style w:styleId="style39" w:type="paragraph">
     <w:name w:val="Título de tabela"/>
-    <w:basedOn w:val="style35"/>
-    <w:next w:val="style36"/>
+    <w:basedOn w:val="style38"/>
+    <w:next w:val="style39"/>
     <w:pPr>
       <w:suppressLineNumbers/>
       <w:jc w:val="center"/>
@@ -1432,21 +1619,20 @@
       <w:bCs/>
     </w:rPr>
   </w:style>
-  <w:style w:styleId="style37" w:type="paragraph">
+  <w:style w:styleId="style40" w:type="paragraph">
     <w:name w:val="Citações"/>
     <w:basedOn w:val="style0"/>
-    <w:next w:val="style37"/>
+    <w:next w:val="style40"/>
     <w:pPr>
       <w:spacing w:after="283" w:before="0"/>
       <w:ind w:hanging="0" w:left="567" w:right="567"/>
-      <w:contextualSpacing w:val="false"/>
     </w:pPr>
     <w:rPr/>
   </w:style>
-  <w:style w:styleId="style38" w:type="paragraph">
+  <w:style w:styleId="style41" w:type="paragraph">
     <w:name w:val="Título do documento"/>
-    <w:basedOn w:val="style30"/>
-    <w:next w:val="style38"/>
+    <w:basedOn w:val="style33"/>
+    <w:next w:val="style41"/>
     <w:pPr>
       <w:jc w:val="center"/>
     </w:pPr>
@@ -1457,13 +1643,12 @@
       <w:szCs w:val="56"/>
     </w:rPr>
   </w:style>
-  <w:style w:styleId="style39" w:type="paragraph">
+  <w:style w:styleId="style42" w:type="paragraph">
     <w:name w:val="Subtítulo"/>
-    <w:basedOn w:val="style30"/>
-    <w:next w:val="style39"/>
+    <w:basedOn w:val="style33"/>
+    <w:next w:val="style42"/>
     <w:pPr>
       <w:spacing w:after="120" w:before="60"/>
-      <w:contextualSpacing w:val="false"/>
       <w:jc w:val="center"/>
     </w:pPr>
     <w:rPr>
@@ -1471,5 +1656,25 @@
       <w:szCs w:val="36"/>
     </w:rPr>
   </w:style>
+  <w:style w:styleId="style43" w:type="paragraph">
+    <w:name w:val="Default Style"/>
+    <w:next w:val="style43"/>
+    <w:pPr>
+      <w:widowControl w:val="false"/>
+      <w:tabs>
+        <w:tab w:leader="none" w:pos="709" w:val="left"/>
+      </w:tabs>
+      <w:suppressAutoHyphens w:val="true"/>
+      <w:overflowPunct w:val="true"/>
+      <w:jc w:val="left"/>
+    </w:pPr>
+    <w:rPr>
+      <w:rFonts w:ascii="Liberation Serif" w:cs="FreeSans" w:eastAsia="Droid Sans Fallback" w:hAnsi="Liberation Serif"/>
+      <w:color w:val="00000A"/>
+      <w:sz w:val="24"/>
+      <w:szCs w:val="24"/>
+      <w:lang w:bidi="hi-IN" w:eastAsia="zh-CN" w:val="pt-BR"/>
+    </w:rPr>
+  </w:style>
 </w:styles>
 </file>
</xml_diff>